<commit_message>
Update DB and SWP-document
</commit_message>
<xml_diff>
--- a/SWP-document/SWP391-AppDevProject_Design-FBS.docx
+++ b/SWP-document/SWP391-AppDevProject_Design-FBS.docx
@@ -23,12 +23,12 @@
           <wp:inline distB="0" distT="0" distL="0" distR="0">
             <wp:extent cx="2707537" cy="832092"/>
             <wp:effectExtent b="0" l="0" r="0" t="0"/>
-            <wp:docPr id="9" name="image1.png"/>
+            <wp:docPr id="9" name="image2.png"/>
             <a:graphic>
               <a:graphicData uri="http://schemas.openxmlformats.org/drawingml/2006/picture">
                 <pic:pic>
                   <pic:nvPicPr>
-                    <pic:cNvPr id="0" name="image1.png"/>
+                    <pic:cNvPr id="0" name="image2.png"/>
                     <pic:cNvPicPr preferRelativeResize="0"/>
                   </pic:nvPicPr>
                   <pic:blipFill>
@@ -1467,7 +1467,7 @@
                 <w:color w:val="0432ff"/>
                 <w:rtl w:val="0"/>
               </w:rPr>
-              <w:t xml:space="preserve">&lt;Package name&gt;</w:t>
+              <w:t xml:space="preserve">controllers</w:t>
             </w:r>
           </w:p>
         </w:tc>
@@ -1495,8 +1495,24 @@
               <w:spacing w:after="0" w:line="240" w:lineRule="auto"/>
               <w:rPr>
                 <w:i w:val="1"/>
-                <w:sz w:val="18"/>
-                <w:szCs w:val="18"/>
+                <w:color w:val="0432ff"/>
+              </w:rPr>
+            </w:pPr>
+            <w:r>
+              <w:rPr>
+                <w:i w:val="1"/>
+                <w:color w:val="0432ff"/>
+                <w:rtl w:val="0"/>
+              </w:rPr>
+              <w:t xml:space="preserve">-Contains servlets to receive user requests from jsp pages to process requests and return results.</w:t>
+            </w:r>
+          </w:p>
+          <w:p>
+            <w:pPr>
+              <w:spacing w:after="0" w:line="240" w:lineRule="auto"/>
+              <w:rPr>
+                <w:i w:val="1"/>
+                <w:color w:val="0432ff"/>
               </w:rPr>
             </w:pPr>
             <w:r>
@@ -1507,6 +1523,32 @@
               </w:rPr>
               <w:t xml:space="preserve">&lt;Class naming convention&gt;</w:t>
             </w:r>
+          </w:p>
+          <w:p>
+            <w:pPr>
+              <w:spacing w:after="0" w:line="240" w:lineRule="auto"/>
+              <w:rPr>
+                <w:i w:val="1"/>
+                <w:color w:val="0432ff"/>
+              </w:rPr>
+            </w:pPr>
+            <w:r>
+              <w:rPr>
+                <w:i w:val="1"/>
+                <w:color w:val="0432ff"/>
+                <w:rtl w:val="0"/>
+              </w:rPr>
+              <w:t xml:space="preserve">-Name in such a way that all the first letter of each word is capitalized</w:t>
+            </w:r>
+          </w:p>
+          <w:p>
+            <w:pPr>
+              <w:spacing w:after="0" w:line="240" w:lineRule="auto"/>
+              <w:rPr>
+                <w:i w:val="1"/>
+                <w:color w:val="0432ff"/>
+              </w:rPr>
+            </w:pPr>
             <w:r>
               <w:rPr>
                 <w:rtl w:val="0"/>
@@ -1552,20 +1594,464 @@
             </w:pPr>
             <w:r>
               <w:rPr>
-                <w:rtl w:val="0"/>
-              </w:rPr>
-            </w:r>
-          </w:p>
-        </w:tc>
-        <w:tc>
-          <w:tcPr/>
-          <w:p>
-            <w:pPr>
-              <w:spacing w:after="0" w:line="240" w:lineRule="auto"/>
+                <w:i w:val="1"/>
+                <w:color w:val="0432ff"/>
+                <w:rtl w:val="0"/>
+              </w:rPr>
+              <w:t xml:space="preserve">daos</w:t>
+            </w:r>
+          </w:p>
+        </w:tc>
+        <w:tc>
+          <w:tcPr/>
+          <w:p>
+            <w:pPr>
+              <w:spacing w:after="0" w:line="240" w:lineRule="auto"/>
+              <w:rPr>
+                <w:i w:val="1"/>
+                <w:color w:val="0432ff"/>
+              </w:rPr>
+            </w:pPr>
+            <w:r>
+              <w:rPr>
+                <w:i w:val="1"/>
+                <w:color w:val="0432ff"/>
+                <w:rtl w:val="0"/>
+              </w:rPr>
+              <w:t xml:space="preserve">-Contains functions that perform database interactions for controllers when they are called</w:t>
+            </w:r>
+          </w:p>
+          <w:p>
+            <w:pPr>
+              <w:spacing w:after="0" w:line="240" w:lineRule="auto"/>
+              <w:rPr>
+                <w:i w:val="1"/>
+                <w:color w:val="0432ff"/>
+              </w:rPr>
+            </w:pPr>
+            <w:r>
+              <w:rPr>
+                <w:i w:val="1"/>
+                <w:color w:val="0432ff"/>
+                <w:rtl w:val="0"/>
+              </w:rPr>
+              <w:t xml:space="preserve">–Named in such a way that the first letter of each word is capitalized with a DAO</w:t>
+            </w:r>
+          </w:p>
+        </w:tc>
+      </w:tr>
+      <w:tr>
+        <w:trPr>
+          <w:cantSplit w:val="0"/>
+          <w:tblHeader w:val="0"/>
+        </w:trPr>
+        <w:tc>
+          <w:tcPr/>
+          <w:p>
+            <w:pPr>
+              <w:spacing w:after="0" w:line="240" w:lineRule="auto"/>
+              <w:rPr>
+                <w:i w:val="1"/>
+                <w:color w:val="0432ff"/>
+              </w:rPr>
+            </w:pPr>
+            <w:r>
+              <w:rPr>
+                <w:i w:val="1"/>
+                <w:color w:val="0432ff"/>
+                <w:rtl w:val="0"/>
+              </w:rPr>
+              <w:t xml:space="preserve">03</w:t>
+            </w:r>
+          </w:p>
+        </w:tc>
+        <w:tc>
+          <w:tcPr/>
+          <w:p>
+            <w:pPr>
+              <w:spacing w:after="0" w:line="240" w:lineRule="auto"/>
+              <w:rPr>
+                <w:i w:val="1"/>
+                <w:color w:val="0432ff"/>
+              </w:rPr>
+            </w:pPr>
+            <w:r>
+              <w:rPr>
+                <w:i w:val="1"/>
+                <w:color w:val="0432ff"/>
+                <w:rtl w:val="0"/>
+              </w:rPr>
+              <w:t xml:space="preserve">utis</w:t>
+            </w:r>
+          </w:p>
+        </w:tc>
+        <w:tc>
+          <w:tcPr/>
+          <w:p>
+            <w:pPr>
+              <w:spacing w:after="0" w:line="240" w:lineRule="auto"/>
+              <w:rPr>
+                <w:i w:val="1"/>
+                <w:color w:val="0432ff"/>
+              </w:rPr>
+            </w:pPr>
+            <w:r>
               <w:rPr>
                 <w:i w:val="1"/>
                 <w:sz w:val="18"/>
                 <w:szCs w:val="18"/>
+                <w:rtl w:val="0"/>
+              </w:rPr>
+              <w:t xml:space="preserve">-</w:t>
+            </w:r>
+            <w:r>
+              <w:rPr>
+                <w:i w:val="1"/>
+                <w:color w:val="0432ff"/>
+                <w:rtl w:val="0"/>
+              </w:rPr>
+              <w:t xml:space="preserve">Make java project link with database</w:t>
+            </w:r>
+          </w:p>
+          <w:p>
+            <w:pPr>
+              <w:spacing w:after="0" w:line="240" w:lineRule="auto"/>
+              <w:rPr>
+                <w:i w:val="1"/>
+                <w:color w:val="0432ff"/>
+              </w:rPr>
+            </w:pPr>
+            <w:r>
+              <w:rPr>
+                <w:i w:val="1"/>
+                <w:color w:val="0432ff"/>
+                <w:rtl w:val="0"/>
+              </w:rPr>
+              <w:t xml:space="preserve">-Naming with initials 2 (DB) and capitalize first word of utils</w:t>
+            </w:r>
+            <w:r>
+              <w:rPr>
+                <w:rtl w:val="0"/>
+              </w:rPr>
+            </w:r>
+          </w:p>
+        </w:tc>
+      </w:tr>
+      <w:tr>
+        <w:trPr>
+          <w:cantSplit w:val="0"/>
+          <w:tblHeader w:val="0"/>
+        </w:trPr>
+        <w:tc>
+          <w:tcPr/>
+          <w:p>
+            <w:pPr>
+              <w:spacing w:after="0" w:line="240" w:lineRule="auto"/>
+              <w:rPr>
+                <w:i w:val="1"/>
+                <w:color w:val="0432ff"/>
+              </w:rPr>
+            </w:pPr>
+            <w:r>
+              <w:rPr>
+                <w:i w:val="1"/>
+                <w:color w:val="0432ff"/>
+                <w:rtl w:val="0"/>
+              </w:rPr>
+              <w:t xml:space="preserve">04</w:t>
+            </w:r>
+          </w:p>
+        </w:tc>
+        <w:tc>
+          <w:tcPr/>
+          <w:p>
+            <w:pPr>
+              <w:spacing w:after="0" w:line="240" w:lineRule="auto"/>
+              <w:rPr>
+                <w:i w:val="1"/>
+                <w:color w:val="0432ff"/>
+              </w:rPr>
+            </w:pPr>
+            <w:r>
+              <w:rPr>
+                <w:i w:val="1"/>
+                <w:color w:val="0432ff"/>
+                <w:rtl w:val="0"/>
+              </w:rPr>
+              <w:t xml:space="preserve">dto</w:t>
+            </w:r>
+          </w:p>
+        </w:tc>
+        <w:tc>
+          <w:tcPr/>
+          <w:p>
+            <w:pPr>
+              <w:spacing w:after="0" w:line="240" w:lineRule="auto"/>
+              <w:rPr>
+                <w:i w:val="1"/>
+                <w:color w:val="0432ff"/>
+              </w:rPr>
+            </w:pPr>
+            <w:r>
+              <w:rPr>
+                <w:i w:val="1"/>
+                <w:color w:val="0432ff"/>
+                <w:rtl w:val="0"/>
+              </w:rPr>
+              <w:t xml:space="preserve">-Contains project objects</w:t>
+            </w:r>
+          </w:p>
+          <w:p>
+            <w:pPr>
+              <w:spacing w:after="0" w:line="240" w:lineRule="auto"/>
+              <w:rPr>
+                <w:i w:val="1"/>
+                <w:color w:val="0432ff"/>
+              </w:rPr>
+            </w:pPr>
+            <w:r>
+              <w:rPr>
+                <w:i w:val="1"/>
+                <w:color w:val="0432ff"/>
+                <w:rtl w:val="0"/>
+              </w:rPr>
+              <w:t xml:space="preserve">-Name in such a way that all the first letter of each word is capitalized</w:t>
+            </w:r>
+          </w:p>
+          <w:p>
+            <w:pPr>
+              <w:spacing w:after="0" w:line="240" w:lineRule="auto"/>
+              <w:rPr>
+                <w:i w:val="1"/>
+                <w:color w:val="0432ff"/>
+              </w:rPr>
+            </w:pPr>
+            <w:r>
+              <w:rPr>
+                <w:rtl w:val="0"/>
+              </w:rPr>
+            </w:r>
+          </w:p>
+        </w:tc>
+      </w:tr>
+      <w:tr>
+        <w:trPr>
+          <w:cantSplit w:val="0"/>
+          <w:tblHeader w:val="0"/>
+        </w:trPr>
+        <w:tc>
+          <w:tcPr/>
+          <w:p>
+            <w:pPr>
+              <w:spacing w:after="0" w:line="240" w:lineRule="auto"/>
+              <w:rPr>
+                <w:i w:val="1"/>
+                <w:color w:val="0432ff"/>
+              </w:rPr>
+            </w:pPr>
+            <w:r>
+              <w:rPr>
+                <w:i w:val="1"/>
+                <w:color w:val="0432ff"/>
+                <w:rtl w:val="0"/>
+              </w:rPr>
+              <w:t xml:space="preserve">05</w:t>
+            </w:r>
+          </w:p>
+        </w:tc>
+        <w:tc>
+          <w:tcPr/>
+          <w:p>
+            <w:pPr>
+              <w:spacing w:after="0" w:line="240" w:lineRule="auto"/>
+              <w:rPr>
+                <w:i w:val="1"/>
+                <w:color w:val="0432ff"/>
+              </w:rPr>
+            </w:pPr>
+            <w:r>
+              <w:rPr>
+                <w:i w:val="1"/>
+                <w:color w:val="0432ff"/>
+                <w:rtl w:val="0"/>
+              </w:rPr>
+              <w:t xml:space="preserve">stackjava.com.accessgoogle.common</w:t>
+            </w:r>
+          </w:p>
+        </w:tc>
+        <w:tc>
+          <w:tcPr/>
+          <w:p>
+            <w:pPr>
+              <w:spacing w:after="0" w:line="240" w:lineRule="auto"/>
+              <w:rPr>
+                <w:i w:val="1"/>
+                <w:color w:val="0432ff"/>
+              </w:rPr>
+            </w:pPr>
+            <w:r>
+              <w:rPr>
+                <w:i w:val="1"/>
+                <w:color w:val="0432ff"/>
+                <w:rtl w:val="0"/>
+              </w:rPr>
+              <w:t xml:space="preserve">-Make a connection with google</w:t>
+            </w:r>
+          </w:p>
+          <w:p>
+            <w:pPr>
+              <w:spacing w:after="0" w:line="240" w:lineRule="auto"/>
+              <w:rPr>
+                <w:i w:val="1"/>
+                <w:color w:val="0432ff"/>
+              </w:rPr>
+            </w:pPr>
+            <w:r>
+              <w:rPr>
+                <w:i w:val="1"/>
+                <w:color w:val="0432ff"/>
+                <w:rtl w:val="0"/>
+              </w:rPr>
+              <w:t xml:space="preserve">-Contains the object that google returns</w:t>
+            </w:r>
+          </w:p>
+          <w:p>
+            <w:pPr>
+              <w:spacing w:after="0" w:line="240" w:lineRule="auto"/>
+              <w:rPr>
+                <w:i w:val="1"/>
+                <w:color w:val="0432ff"/>
+              </w:rPr>
+            </w:pPr>
+            <w:r>
+              <w:rPr>
+                <w:i w:val="1"/>
+                <w:color w:val="0432ff"/>
+                <w:rtl w:val="0"/>
+              </w:rPr>
+              <w:t xml:space="preserve">-Contains methods to be able to log in with google accounts</w:t>
+            </w:r>
+          </w:p>
+          <w:p>
+            <w:pPr>
+              <w:spacing w:after="0" w:line="240" w:lineRule="auto"/>
+              <w:rPr>
+                <w:i w:val="1"/>
+                <w:color w:val="0432ff"/>
+              </w:rPr>
+            </w:pPr>
+            <w:r>
+              <w:rPr>
+                <w:i w:val="1"/>
+                <w:color w:val="0432ff"/>
+                <w:rtl w:val="0"/>
+              </w:rPr>
+              <w:t xml:space="preserve">-Name in such a way that all the first letter of each word is capitalized</w:t>
+            </w:r>
+          </w:p>
+          <w:p>
+            <w:pPr>
+              <w:spacing w:after="0" w:line="240" w:lineRule="auto"/>
+              <w:rPr>
+                <w:i w:val="1"/>
+                <w:color w:val="0432ff"/>
+              </w:rPr>
+            </w:pPr>
+            <w:r>
+              <w:rPr>
+                <w:rtl w:val="0"/>
+              </w:rPr>
+            </w:r>
+          </w:p>
+        </w:tc>
+      </w:tr>
+      <w:tr>
+        <w:trPr>
+          <w:cantSplit w:val="0"/>
+          <w:tblHeader w:val="0"/>
+        </w:trPr>
+        <w:tc>
+          <w:tcPr/>
+          <w:p>
+            <w:pPr>
+              <w:spacing w:after="0" w:line="240" w:lineRule="auto"/>
+              <w:rPr>
+                <w:i w:val="1"/>
+                <w:color w:val="0432ff"/>
+              </w:rPr>
+            </w:pPr>
+            <w:r>
+              <w:rPr>
+                <w:i w:val="1"/>
+                <w:color w:val="0432ff"/>
+                <w:rtl w:val="0"/>
+              </w:rPr>
+              <w:t xml:space="preserve">06</w:t>
+            </w:r>
+          </w:p>
+        </w:tc>
+        <w:tc>
+          <w:tcPr/>
+          <w:p>
+            <w:pPr>
+              <w:spacing w:after="0" w:line="240" w:lineRule="auto"/>
+              <w:rPr>
+                <w:i w:val="1"/>
+                <w:color w:val="0432ff"/>
+              </w:rPr>
+            </w:pPr>
+            <w:r>
+              <w:rPr>
+                <w:i w:val="1"/>
+                <w:color w:val="0432ff"/>
+                <w:rtl w:val="0"/>
+              </w:rPr>
+              <w:t xml:space="preserve">stackjava.com.accessgoogle.servlet</w:t>
+            </w:r>
+          </w:p>
+        </w:tc>
+        <w:tc>
+          <w:tcPr/>
+          <w:p>
+            <w:pPr>
+              <w:spacing w:after="0" w:line="240" w:lineRule="auto"/>
+              <w:rPr>
+                <w:i w:val="1"/>
+                <w:color w:val="0432ff"/>
+              </w:rPr>
+            </w:pPr>
+            <w:r>
+              <w:rPr>
+                <w:i w:val="1"/>
+                <w:color w:val="0432ff"/>
+                <w:rtl w:val="0"/>
+              </w:rPr>
+              <w:t xml:space="preserve">-Servlet handle connection with google</w:t>
+            </w:r>
+          </w:p>
+          <w:p>
+            <w:pPr>
+              <w:spacing w:after="0" w:line="240" w:lineRule="auto"/>
+              <w:rPr>
+                <w:i w:val="1"/>
+                <w:color w:val="0432ff"/>
+              </w:rPr>
+            </w:pPr>
+            <w:r>
+              <w:rPr>
+                <w:i w:val="1"/>
+                <w:color w:val="0432ff"/>
+                <w:rtl w:val="0"/>
+              </w:rPr>
+              <w:t xml:space="preserve">-Name in such a way that all the first letter of each word is capitalized</w:t>
+            </w:r>
+          </w:p>
+          <w:p>
+            <w:pPr>
+              <w:spacing w:after="0" w:line="240" w:lineRule="auto"/>
+              <w:rPr>
+                <w:i w:val="1"/>
+                <w:color w:val="0432ff"/>
               </w:rPr>
             </w:pPr>
             <w:r>
@@ -1644,9 +2130,9 @@
         <w:rPr/>
         <w:drawing>
           <wp:inline distB="114300" distT="114300" distL="114300" distR="114300">
-            <wp:extent cx="5843588" cy="3467834"/>
+            <wp:extent cx="5943600" cy="3568700"/>
             <wp:effectExtent b="0" l="0" r="0" t="0"/>
-            <wp:docPr id="7" name="image6.png"/>
+            <wp:docPr id="8" name="image6.png"/>
             <a:graphic>
               <a:graphicData uri="http://schemas.openxmlformats.org/drawingml/2006/picture">
                 <pic:pic>
@@ -1664,7 +2150,7 @@
                   <pic:spPr>
                     <a:xfrm>
                       <a:off x="0" y="0"/>
-                      <a:ext cx="5843588" cy="3467834"/>
+                      <a:ext cx="5943600" cy="3568700"/>
                     </a:xfrm>
                     <a:prstGeom prst="rect"/>
                     <a:ln/>
@@ -1692,12 +2178,12 @@
           <wp:inline distB="114300" distT="114300" distL="114300" distR="114300">
             <wp:extent cx="5943600" cy="3467100"/>
             <wp:effectExtent b="0" l="0" r="0" t="0"/>
-            <wp:docPr id="8" name="image4.png"/>
+            <wp:docPr id="7" name="image1.png"/>
             <a:graphic>
               <a:graphicData uri="http://schemas.openxmlformats.org/drawingml/2006/picture">
                 <pic:pic>
                   <pic:nvPicPr>
-                    <pic:cNvPr id="0" name="image4.png"/>
+                    <pic:cNvPr id="0" name="image1.png"/>
                     <pic:cNvPicPr preferRelativeResize="0"/>
                   </pic:nvPicPr>
                   <pic:blipFill>
@@ -2882,6 +3368,1184 @@
     </w:p>
     <w:p>
       <w:pPr>
+        <w:jc w:val="both"/>
+        <w:rPr>
+          <w:rFonts w:ascii="Arial" w:cs="Arial" w:eastAsia="Arial" w:hAnsi="Arial"/>
+          <w:sz w:val="24"/>
+          <w:szCs w:val="24"/>
+          <w:highlight w:val="white"/>
+        </w:rPr>
+      </w:pPr>
+      <w:r>
+        <w:rPr>
+          <w:rFonts w:ascii="Arial" w:cs="Arial" w:eastAsia="Arial" w:hAnsi="Arial"/>
+          <w:sz w:val="24"/>
+          <w:szCs w:val="24"/>
+          <w:rtl w:val="0"/>
+        </w:rPr>
+        <w:t xml:space="preserve">1.&lt;</w:t>
+      </w:r>
+      <w:r>
+        <w:rPr>
+          <w:rFonts w:ascii="Arial" w:cs="Arial" w:eastAsia="Arial" w:hAnsi="Arial"/>
+          <w:sz w:val="24"/>
+          <w:szCs w:val="24"/>
+          <w:highlight w:val="white"/>
+          <w:rtl w:val="0"/>
+        </w:rPr>
+        <w:t xml:space="preserve">View contact information</w:t>
+      </w:r>
+      <w:r>
+        <w:rPr>
+          <w:rFonts w:ascii="Arial" w:cs="Arial" w:eastAsia="Arial" w:hAnsi="Arial"/>
+          <w:sz w:val="24"/>
+          <w:szCs w:val="24"/>
+          <w:rtl w:val="0"/>
+        </w:rPr>
+        <w:t xml:space="preserve">/</w:t>
+      </w:r>
+      <w:r>
+        <w:rPr>
+          <w:rFonts w:ascii="Arial" w:cs="Arial" w:eastAsia="Arial" w:hAnsi="Arial"/>
+          <w:sz w:val="24"/>
+          <w:szCs w:val="24"/>
+          <w:highlight w:val="white"/>
+          <w:rtl w:val="0"/>
+        </w:rPr>
+        <w:t xml:space="preserve">View contact information&gt; :It include </w:t>
+      </w:r>
+    </w:p>
+    <w:p>
+      <w:pPr>
+        <w:jc w:val="both"/>
+        <w:rPr>
+          <w:rFonts w:ascii="Arial" w:cs="Arial" w:eastAsia="Arial" w:hAnsi="Arial"/>
+          <w:sz w:val="24"/>
+          <w:szCs w:val="24"/>
+          <w:highlight w:val="white"/>
+        </w:rPr>
+      </w:pPr>
+      <w:r>
+        <w:rPr>
+          <w:rFonts w:ascii="Arial" w:cs="Arial" w:eastAsia="Arial" w:hAnsi="Arial"/>
+          <w:sz w:val="24"/>
+          <w:szCs w:val="24"/>
+          <w:highlight w:val="white"/>
+          <w:rtl w:val="0"/>
+        </w:rPr>
+        <w:t xml:space="preserve">2.&lt;View home page/View landing page&gt;</w:t>
+      </w:r>
+    </w:p>
+    <w:p>
+      <w:pPr>
+        <w:jc w:val="both"/>
+        <w:rPr>
+          <w:rFonts w:ascii="Arial" w:cs="Arial" w:eastAsia="Arial" w:hAnsi="Arial"/>
+          <w:sz w:val="24"/>
+          <w:szCs w:val="24"/>
+          <w:highlight w:val="white"/>
+        </w:rPr>
+      </w:pPr>
+      <w:r>
+        <w:rPr>
+          <w:rFonts w:ascii="Arial" w:cs="Arial" w:eastAsia="Arial" w:hAnsi="Arial"/>
+          <w:sz w:val="24"/>
+          <w:szCs w:val="24"/>
+          <w:highlight w:val="white"/>
+          <w:rtl w:val="0"/>
+        </w:rPr>
+        <w:t xml:space="preserve">3.&lt;Profile of user/View account’s profile&gt;</w:t>
+      </w:r>
+    </w:p>
+    <w:p>
+      <w:pPr>
+        <w:jc w:val="both"/>
+        <w:rPr>
+          <w:rFonts w:ascii="Arial" w:cs="Arial" w:eastAsia="Arial" w:hAnsi="Arial"/>
+          <w:sz w:val="24"/>
+          <w:szCs w:val="24"/>
+          <w:highlight w:val="white"/>
+        </w:rPr>
+      </w:pPr>
+      <w:r>
+        <w:rPr>
+          <w:rFonts w:ascii="Arial" w:cs="Arial" w:eastAsia="Arial" w:hAnsi="Arial"/>
+          <w:sz w:val="24"/>
+          <w:szCs w:val="24"/>
+          <w:highlight w:val="white"/>
+          <w:rtl w:val="0"/>
+        </w:rPr>
+        <w:t xml:space="preserve">4.&lt;Update profile of user/View account’s profile&gt;</w:t>
+      </w:r>
+    </w:p>
+    <w:p>
+      <w:pPr>
+        <w:jc w:val="both"/>
+        <w:rPr>
+          <w:rFonts w:ascii="Arial" w:cs="Arial" w:eastAsia="Arial" w:hAnsi="Arial"/>
+          <w:sz w:val="24"/>
+          <w:szCs w:val="24"/>
+          <w:highlight w:val="white"/>
+        </w:rPr>
+      </w:pPr>
+      <w:r>
+        <w:rPr>
+          <w:rFonts w:ascii="Arial" w:cs="Arial" w:eastAsia="Arial" w:hAnsi="Arial"/>
+          <w:sz w:val="24"/>
+          <w:szCs w:val="24"/>
+          <w:highlight w:val="white"/>
+          <w:rtl w:val="0"/>
+        </w:rPr>
+        <w:t xml:space="preserve">5.&lt;Login (google)/Authentication&gt;</w:t>
+      </w:r>
+    </w:p>
+    <w:p>
+      <w:pPr>
+        <w:jc w:val="both"/>
+        <w:rPr>
+          <w:rFonts w:ascii="Arial" w:cs="Arial" w:eastAsia="Arial" w:hAnsi="Arial"/>
+          <w:sz w:val="24"/>
+          <w:szCs w:val="24"/>
+          <w:highlight w:val="white"/>
+        </w:rPr>
+      </w:pPr>
+      <w:r>
+        <w:rPr>
+          <w:rFonts w:ascii="Arial" w:cs="Arial" w:eastAsia="Arial" w:hAnsi="Arial"/>
+          <w:sz w:val="24"/>
+          <w:szCs w:val="24"/>
+          <w:highlight w:val="white"/>
+          <w:rtl w:val="0"/>
+        </w:rPr>
+        <w:t xml:space="preserve">6.&lt;Create account for Customer/Sign up account&gt;</w:t>
+      </w:r>
+    </w:p>
+    <w:p>
+      <w:pPr>
+        <w:jc w:val="both"/>
+        <w:rPr>
+          <w:rFonts w:ascii="Arial" w:cs="Arial" w:eastAsia="Arial" w:hAnsi="Arial"/>
+          <w:sz w:val="24"/>
+          <w:szCs w:val="24"/>
+          <w:highlight w:val="white"/>
+        </w:rPr>
+      </w:pPr>
+      <w:r>
+        <w:rPr>
+          <w:rFonts w:ascii="Arial" w:cs="Arial" w:eastAsia="Arial" w:hAnsi="Arial"/>
+          <w:sz w:val="24"/>
+          <w:szCs w:val="24"/>
+          <w:highlight w:val="white"/>
+          <w:rtl w:val="0"/>
+        </w:rPr>
+        <w:t xml:space="preserve">7.&lt;Forgot Password/Reset password&gt;</w:t>
+      </w:r>
+    </w:p>
+    <w:p>
+      <w:pPr>
+        <w:jc w:val="both"/>
+        <w:rPr>
+          <w:rFonts w:ascii="Arial" w:cs="Arial" w:eastAsia="Arial" w:hAnsi="Arial"/>
+          <w:sz w:val="24"/>
+          <w:szCs w:val="24"/>
+          <w:highlight w:val="white"/>
+        </w:rPr>
+      </w:pPr>
+      <w:r>
+        <w:rPr>
+          <w:rFonts w:ascii="Arial" w:cs="Arial" w:eastAsia="Arial" w:hAnsi="Arial"/>
+          <w:sz w:val="24"/>
+          <w:szCs w:val="24"/>
+          <w:highlight w:val="white"/>
+          <w:rtl w:val="0"/>
+        </w:rPr>
+        <w:t xml:space="preserve">8.&lt;View admin page/View admin page&gt;</w:t>
+      </w:r>
+    </w:p>
+    <w:p>
+      <w:pPr>
+        <w:jc w:val="both"/>
+        <w:rPr>
+          <w:rFonts w:ascii="Arial" w:cs="Arial" w:eastAsia="Arial" w:hAnsi="Arial"/>
+          <w:sz w:val="24"/>
+          <w:szCs w:val="24"/>
+          <w:highlight w:val="white"/>
+        </w:rPr>
+      </w:pPr>
+      <w:r>
+        <w:rPr>
+          <w:rFonts w:ascii="Arial" w:cs="Arial" w:eastAsia="Arial" w:hAnsi="Arial"/>
+          <w:sz w:val="24"/>
+          <w:szCs w:val="24"/>
+          <w:highlight w:val="white"/>
+          <w:rtl w:val="0"/>
+        </w:rPr>
+        <w:t xml:space="preserve">9.&lt;Delete account/Manage list of accounts&gt;</w:t>
+      </w:r>
+    </w:p>
+    <w:p>
+      <w:pPr>
+        <w:jc w:val="both"/>
+        <w:rPr>
+          <w:rFonts w:ascii="Arial" w:cs="Arial" w:eastAsia="Arial" w:hAnsi="Arial"/>
+          <w:sz w:val="24"/>
+          <w:szCs w:val="24"/>
+          <w:highlight w:val="white"/>
+        </w:rPr>
+      </w:pPr>
+      <w:r>
+        <w:rPr>
+          <w:rFonts w:ascii="Arial" w:cs="Arial" w:eastAsia="Arial" w:hAnsi="Arial"/>
+          <w:sz w:val="24"/>
+          <w:szCs w:val="24"/>
+          <w:highlight w:val="white"/>
+          <w:rtl w:val="0"/>
+        </w:rPr>
+        <w:t xml:space="preserve">10.&lt;Search account/Manage list of accounts&gt;</w:t>
+      </w:r>
+    </w:p>
+    <w:p>
+      <w:pPr>
+        <w:jc w:val="both"/>
+        <w:rPr>
+          <w:rFonts w:ascii="Arial" w:cs="Arial" w:eastAsia="Arial" w:hAnsi="Arial"/>
+          <w:sz w:val="24"/>
+          <w:szCs w:val="24"/>
+          <w:highlight w:val="white"/>
+        </w:rPr>
+      </w:pPr>
+      <w:r>
+        <w:rPr>
+          <w:rFonts w:ascii="Arial" w:cs="Arial" w:eastAsia="Arial" w:hAnsi="Arial"/>
+          <w:sz w:val="24"/>
+          <w:szCs w:val="24"/>
+          <w:highlight w:val="white"/>
+          <w:rtl w:val="0"/>
+        </w:rPr>
+        <w:t xml:space="preserve">11.&lt;Update account/Manage list of accounts&gt;</w:t>
+      </w:r>
+    </w:p>
+    <w:p>
+      <w:pPr>
+        <w:jc w:val="both"/>
+        <w:rPr>
+          <w:rFonts w:ascii="Arial" w:cs="Arial" w:eastAsia="Arial" w:hAnsi="Arial"/>
+          <w:sz w:val="24"/>
+          <w:szCs w:val="24"/>
+          <w:highlight w:val="white"/>
+        </w:rPr>
+      </w:pPr>
+      <w:r>
+        <w:rPr>
+          <w:rFonts w:ascii="Arial" w:cs="Arial" w:eastAsia="Arial" w:hAnsi="Arial"/>
+          <w:sz w:val="24"/>
+          <w:szCs w:val="24"/>
+          <w:highlight w:val="white"/>
+          <w:rtl w:val="0"/>
+        </w:rPr>
+        <w:t xml:space="preserve">12.&lt;Update status Field/Manage list of fields&gt;</w:t>
+      </w:r>
+    </w:p>
+    <w:p>
+      <w:pPr>
+        <w:jc w:val="both"/>
+        <w:rPr>
+          <w:rFonts w:ascii="Arial" w:cs="Arial" w:eastAsia="Arial" w:hAnsi="Arial"/>
+          <w:sz w:val="24"/>
+          <w:szCs w:val="24"/>
+          <w:highlight w:val="white"/>
+        </w:rPr>
+      </w:pPr>
+      <w:r>
+        <w:rPr>
+          <w:rFonts w:ascii="Arial" w:cs="Arial" w:eastAsia="Arial" w:hAnsi="Arial"/>
+          <w:sz w:val="24"/>
+          <w:szCs w:val="24"/>
+          <w:highlight w:val="white"/>
+          <w:rtl w:val="0"/>
+        </w:rPr>
+        <w:t xml:space="preserve">13.&lt;Search Field/Manage list of fields&gt;</w:t>
+      </w:r>
+    </w:p>
+    <w:p>
+      <w:pPr>
+        <w:jc w:val="both"/>
+        <w:rPr>
+          <w:rFonts w:ascii="Arial" w:cs="Arial" w:eastAsia="Arial" w:hAnsi="Arial"/>
+          <w:sz w:val="24"/>
+          <w:szCs w:val="24"/>
+          <w:highlight w:val="white"/>
+        </w:rPr>
+      </w:pPr>
+      <w:r>
+        <w:rPr>
+          <w:rFonts w:ascii="Arial" w:cs="Arial" w:eastAsia="Arial" w:hAnsi="Arial"/>
+          <w:sz w:val="24"/>
+          <w:szCs w:val="24"/>
+          <w:highlight w:val="white"/>
+          <w:rtl w:val="0"/>
+        </w:rPr>
+        <w:t xml:space="preserve">14.&lt;Delete Field/Manage list of fields&gt;</w:t>
+      </w:r>
+    </w:p>
+    <w:p>
+      <w:pPr>
+        <w:jc w:val="both"/>
+        <w:rPr>
+          <w:rFonts w:ascii="Arial" w:cs="Arial" w:eastAsia="Arial" w:hAnsi="Arial"/>
+          <w:sz w:val="24"/>
+          <w:szCs w:val="24"/>
+          <w:highlight w:val="white"/>
+        </w:rPr>
+      </w:pPr>
+      <w:r>
+        <w:rPr>
+          <w:rFonts w:ascii="Arial" w:cs="Arial" w:eastAsia="Arial" w:hAnsi="Arial"/>
+          <w:sz w:val="24"/>
+          <w:szCs w:val="24"/>
+          <w:highlight w:val="white"/>
+          <w:rtl w:val="0"/>
+        </w:rPr>
+        <w:t xml:space="preserve">15.&lt;Search info history Booking field/Manage Booking field&gt;</w:t>
+      </w:r>
+    </w:p>
+    <w:p>
+      <w:pPr>
+        <w:jc w:val="both"/>
+        <w:rPr>
+          <w:rFonts w:ascii="Arial" w:cs="Arial" w:eastAsia="Arial" w:hAnsi="Arial"/>
+          <w:sz w:val="24"/>
+          <w:szCs w:val="24"/>
+          <w:highlight w:val="white"/>
+        </w:rPr>
+      </w:pPr>
+      <w:r>
+        <w:rPr>
+          <w:rFonts w:ascii="Arial" w:cs="Arial" w:eastAsia="Arial" w:hAnsi="Arial"/>
+          <w:sz w:val="24"/>
+          <w:szCs w:val="24"/>
+          <w:highlight w:val="white"/>
+          <w:rtl w:val="0"/>
+        </w:rPr>
+        <w:t xml:space="preserve">16.&lt;Detail info history booking/Manage Booking field&gt;</w:t>
+      </w:r>
+    </w:p>
+    <w:p>
+      <w:pPr>
+        <w:jc w:val="both"/>
+        <w:rPr>
+          <w:rFonts w:ascii="Arial" w:cs="Arial" w:eastAsia="Arial" w:hAnsi="Arial"/>
+          <w:sz w:val="24"/>
+          <w:szCs w:val="24"/>
+          <w:highlight w:val="white"/>
+        </w:rPr>
+      </w:pPr>
+      <w:r>
+        <w:rPr>
+          <w:rFonts w:ascii="Arial" w:cs="Arial" w:eastAsia="Arial" w:hAnsi="Arial"/>
+          <w:sz w:val="24"/>
+          <w:szCs w:val="24"/>
+          <w:highlight w:val="white"/>
+          <w:rtl w:val="0"/>
+        </w:rPr>
+        <w:t xml:space="preserve">17.&lt;View Screen Customer/View Screen Customer&gt;</w:t>
+      </w:r>
+    </w:p>
+    <w:p>
+      <w:pPr>
+        <w:jc w:val="both"/>
+        <w:rPr>
+          <w:rFonts w:ascii="Arial" w:cs="Arial" w:eastAsia="Arial" w:hAnsi="Arial"/>
+          <w:sz w:val="24"/>
+          <w:szCs w:val="24"/>
+          <w:highlight w:val="white"/>
+        </w:rPr>
+      </w:pPr>
+      <w:r>
+        <w:rPr>
+          <w:rFonts w:ascii="Arial" w:cs="Arial" w:eastAsia="Arial" w:hAnsi="Arial"/>
+          <w:sz w:val="24"/>
+          <w:szCs w:val="24"/>
+          <w:highlight w:val="white"/>
+          <w:rtl w:val="0"/>
+        </w:rPr>
+        <w:t xml:space="preserve">18.&lt;Search Active Field/View list of field&gt;</w:t>
+      </w:r>
+    </w:p>
+    <w:p>
+      <w:pPr>
+        <w:jc w:val="both"/>
+        <w:rPr>
+          <w:rFonts w:ascii="Arial" w:cs="Arial" w:eastAsia="Arial" w:hAnsi="Arial"/>
+          <w:sz w:val="24"/>
+          <w:szCs w:val="24"/>
+          <w:highlight w:val="white"/>
+        </w:rPr>
+      </w:pPr>
+      <w:r>
+        <w:rPr>
+          <w:rFonts w:ascii="Arial" w:cs="Arial" w:eastAsia="Arial" w:hAnsi="Arial"/>
+          <w:sz w:val="24"/>
+          <w:szCs w:val="24"/>
+          <w:highlight w:val="white"/>
+          <w:rtl w:val="0"/>
+        </w:rPr>
+        <w:t xml:space="preserve">19.&lt;View detail of Field/View field detail&gt;</w:t>
+      </w:r>
+    </w:p>
+    <w:p>
+      <w:pPr>
+        <w:jc w:val="both"/>
+        <w:rPr>
+          <w:rFonts w:ascii="Arial" w:cs="Arial" w:eastAsia="Arial" w:hAnsi="Arial"/>
+          <w:sz w:val="24"/>
+          <w:szCs w:val="24"/>
+          <w:highlight w:val="white"/>
+        </w:rPr>
+      </w:pPr>
+      <w:r>
+        <w:rPr>
+          <w:rFonts w:ascii="Arial" w:cs="Arial" w:eastAsia="Arial" w:hAnsi="Arial"/>
+          <w:sz w:val="24"/>
+          <w:szCs w:val="24"/>
+          <w:highlight w:val="white"/>
+          <w:rtl w:val="0"/>
+        </w:rPr>
+        <w:t xml:space="preserve">20.&lt;Feedback/View field detail&gt;</w:t>
+      </w:r>
+    </w:p>
+    <w:p>
+      <w:pPr>
+        <w:jc w:val="both"/>
+        <w:rPr>
+          <w:rFonts w:ascii="Arial" w:cs="Arial" w:eastAsia="Arial" w:hAnsi="Arial"/>
+          <w:sz w:val="24"/>
+          <w:szCs w:val="24"/>
+          <w:highlight w:val="white"/>
+        </w:rPr>
+      </w:pPr>
+      <w:r>
+        <w:rPr>
+          <w:rFonts w:ascii="Arial" w:cs="Arial" w:eastAsia="Arial" w:hAnsi="Arial"/>
+          <w:sz w:val="24"/>
+          <w:szCs w:val="24"/>
+          <w:highlight w:val="white"/>
+          <w:rtl w:val="0"/>
+        </w:rPr>
+        <w:t xml:space="preserve">21.&lt;View Similar Field/View field detail&gt;</w:t>
+      </w:r>
+    </w:p>
+    <w:p>
+      <w:pPr>
+        <w:jc w:val="both"/>
+        <w:rPr>
+          <w:rFonts w:ascii="Arial" w:cs="Arial" w:eastAsia="Arial" w:hAnsi="Arial"/>
+          <w:sz w:val="24"/>
+          <w:szCs w:val="24"/>
+          <w:highlight w:val="white"/>
+        </w:rPr>
+      </w:pPr>
+      <w:r>
+        <w:rPr>
+          <w:rFonts w:ascii="Arial" w:cs="Arial" w:eastAsia="Arial" w:hAnsi="Arial"/>
+          <w:sz w:val="24"/>
+          <w:szCs w:val="24"/>
+          <w:highlight w:val="white"/>
+          <w:rtl w:val="0"/>
+        </w:rPr>
+        <w:t xml:space="preserve">22.&lt;Update Order Field/Booking field&gt;</w:t>
+      </w:r>
+    </w:p>
+    <w:p>
+      <w:pPr>
+        <w:jc w:val="both"/>
+        <w:rPr>
+          <w:rFonts w:ascii="Arial" w:cs="Arial" w:eastAsia="Arial" w:hAnsi="Arial"/>
+          <w:sz w:val="24"/>
+          <w:szCs w:val="24"/>
+          <w:highlight w:val="white"/>
+        </w:rPr>
+      </w:pPr>
+      <w:r>
+        <w:rPr>
+          <w:rFonts w:ascii="Arial" w:cs="Arial" w:eastAsia="Arial" w:hAnsi="Arial"/>
+          <w:sz w:val="24"/>
+          <w:szCs w:val="24"/>
+          <w:highlight w:val="white"/>
+          <w:rtl w:val="0"/>
+        </w:rPr>
+        <w:t xml:space="preserve">23.&lt;Delete Order Field/Booking field&gt;</w:t>
+      </w:r>
+    </w:p>
+    <w:p>
+      <w:pPr>
+        <w:jc w:val="both"/>
+        <w:rPr>
+          <w:rFonts w:ascii="Arial" w:cs="Arial" w:eastAsia="Arial" w:hAnsi="Arial"/>
+          <w:sz w:val="24"/>
+          <w:szCs w:val="24"/>
+          <w:highlight w:val="white"/>
+        </w:rPr>
+      </w:pPr>
+      <w:r>
+        <w:rPr>
+          <w:rFonts w:ascii="Arial" w:cs="Arial" w:eastAsia="Arial" w:hAnsi="Arial"/>
+          <w:sz w:val="24"/>
+          <w:szCs w:val="24"/>
+          <w:highlight w:val="white"/>
+          <w:rtl w:val="0"/>
+        </w:rPr>
+        <w:t xml:space="preserve">24.&lt;Create information Order Field/Booking field&gt;</w:t>
+      </w:r>
+    </w:p>
+    <w:p>
+      <w:pPr>
+        <w:jc w:val="both"/>
+        <w:rPr>
+          <w:rFonts w:ascii="Arial" w:cs="Arial" w:eastAsia="Arial" w:hAnsi="Arial"/>
+          <w:sz w:val="24"/>
+          <w:szCs w:val="24"/>
+          <w:highlight w:val="white"/>
+        </w:rPr>
+      </w:pPr>
+      <w:r>
+        <w:rPr>
+          <w:rFonts w:ascii="Arial" w:cs="Arial" w:eastAsia="Arial" w:hAnsi="Arial"/>
+          <w:sz w:val="24"/>
+          <w:szCs w:val="24"/>
+          <w:highlight w:val="white"/>
+          <w:rtl w:val="0"/>
+        </w:rPr>
+        <w:t xml:space="preserve">25.&lt;Booking confirm/Booking field&gt;</w:t>
+      </w:r>
+    </w:p>
+    <w:p>
+      <w:pPr>
+        <w:jc w:val="both"/>
+        <w:rPr>
+          <w:rFonts w:ascii="Arial" w:cs="Arial" w:eastAsia="Arial" w:hAnsi="Arial"/>
+          <w:sz w:val="24"/>
+          <w:szCs w:val="24"/>
+          <w:highlight w:val="white"/>
+        </w:rPr>
+      </w:pPr>
+      <w:r>
+        <w:rPr>
+          <w:rFonts w:ascii="Arial" w:cs="Arial" w:eastAsia="Arial" w:hAnsi="Arial"/>
+          <w:sz w:val="24"/>
+          <w:szCs w:val="24"/>
+          <w:highlight w:val="white"/>
+          <w:rtl w:val="0"/>
+        </w:rPr>
+        <w:t xml:space="preserve">26.&lt;View QR code/Pay money&gt;</w:t>
+      </w:r>
+    </w:p>
+    <w:p>
+      <w:pPr>
+        <w:jc w:val="both"/>
+        <w:rPr>
+          <w:rFonts w:ascii="Arial" w:cs="Arial" w:eastAsia="Arial" w:hAnsi="Arial"/>
+          <w:sz w:val="24"/>
+          <w:szCs w:val="24"/>
+          <w:highlight w:val="white"/>
+        </w:rPr>
+      </w:pPr>
+      <w:r>
+        <w:rPr>
+          <w:rFonts w:ascii="Arial" w:cs="Arial" w:eastAsia="Arial" w:hAnsi="Arial"/>
+          <w:sz w:val="24"/>
+          <w:szCs w:val="24"/>
+          <w:highlight w:val="white"/>
+          <w:rtl w:val="0"/>
+        </w:rPr>
+        <w:t xml:space="preserve">27.&lt;Check out/Pay money&gt;</w:t>
+      </w:r>
+    </w:p>
+    <w:p>
+      <w:pPr>
+        <w:jc w:val="both"/>
+        <w:rPr>
+          <w:rFonts w:ascii="Arial" w:cs="Arial" w:eastAsia="Arial" w:hAnsi="Arial"/>
+          <w:sz w:val="24"/>
+          <w:szCs w:val="24"/>
+          <w:highlight w:val="white"/>
+        </w:rPr>
+      </w:pPr>
+      <w:r>
+        <w:rPr>
+          <w:rFonts w:ascii="Arial" w:cs="Arial" w:eastAsia="Arial" w:hAnsi="Arial"/>
+          <w:sz w:val="24"/>
+          <w:szCs w:val="24"/>
+          <w:highlight w:val="white"/>
+          <w:rtl w:val="0"/>
+        </w:rPr>
+        <w:t xml:space="preserve">28.&lt;View all Order of customer/View history of booking&gt;</w:t>
+      </w:r>
+    </w:p>
+    <w:p>
+      <w:pPr>
+        <w:jc w:val="both"/>
+        <w:rPr>
+          <w:rFonts w:ascii="Arial" w:cs="Arial" w:eastAsia="Arial" w:hAnsi="Arial"/>
+          <w:sz w:val="24"/>
+          <w:szCs w:val="24"/>
+          <w:highlight w:val="white"/>
+        </w:rPr>
+      </w:pPr>
+      <w:r>
+        <w:rPr>
+          <w:rFonts w:ascii="Arial" w:cs="Arial" w:eastAsia="Arial" w:hAnsi="Arial"/>
+          <w:sz w:val="24"/>
+          <w:szCs w:val="24"/>
+          <w:highlight w:val="white"/>
+          <w:rtl w:val="0"/>
+        </w:rPr>
+        <w:t xml:space="preserve">29.&lt;Search order of customer/View history of booking&gt;</w:t>
+      </w:r>
+    </w:p>
+    <w:p>
+      <w:pPr>
+        <w:jc w:val="both"/>
+        <w:rPr>
+          <w:rFonts w:ascii="Arial" w:cs="Arial" w:eastAsia="Arial" w:hAnsi="Arial"/>
+          <w:sz w:val="24"/>
+          <w:szCs w:val="24"/>
+          <w:highlight w:val="white"/>
+        </w:rPr>
+      </w:pPr>
+      <w:r>
+        <w:rPr>
+          <w:rFonts w:ascii="Arial" w:cs="Arial" w:eastAsia="Arial" w:hAnsi="Arial"/>
+          <w:sz w:val="24"/>
+          <w:szCs w:val="24"/>
+          <w:highlight w:val="white"/>
+          <w:rtl w:val="0"/>
+        </w:rPr>
+        <w:t xml:space="preserve">30.&lt;View detail booked fields/View detail history of booking&gt;</w:t>
+      </w:r>
+    </w:p>
+    <w:p>
+      <w:pPr>
+        <w:jc w:val="both"/>
+        <w:rPr>
+          <w:rFonts w:ascii="Arial" w:cs="Arial" w:eastAsia="Arial" w:hAnsi="Arial"/>
+          <w:sz w:val="24"/>
+          <w:szCs w:val="24"/>
+          <w:highlight w:val="white"/>
+        </w:rPr>
+      </w:pPr>
+      <w:r>
+        <w:rPr>
+          <w:rFonts w:ascii="Arial" w:cs="Arial" w:eastAsia="Arial" w:hAnsi="Arial"/>
+          <w:sz w:val="24"/>
+          <w:szCs w:val="24"/>
+          <w:highlight w:val="white"/>
+          <w:rtl w:val="0"/>
+        </w:rPr>
+        <w:t xml:space="preserve">31.&lt;View list field of Manager/Manage list owner’s field&gt;</w:t>
+      </w:r>
+    </w:p>
+    <w:p>
+      <w:pPr>
+        <w:jc w:val="both"/>
+        <w:rPr>
+          <w:rFonts w:ascii="Arial" w:cs="Arial" w:eastAsia="Arial" w:hAnsi="Arial"/>
+          <w:sz w:val="24"/>
+          <w:szCs w:val="24"/>
+          <w:highlight w:val="white"/>
+        </w:rPr>
+      </w:pPr>
+      <w:r>
+        <w:rPr>
+          <w:rFonts w:ascii="Arial" w:cs="Arial" w:eastAsia="Arial" w:hAnsi="Arial"/>
+          <w:sz w:val="24"/>
+          <w:szCs w:val="24"/>
+          <w:highlight w:val="white"/>
+          <w:rtl w:val="0"/>
+        </w:rPr>
+        <w:t xml:space="preserve">32.&lt;Search field of manager/Manage list owner’s field&gt;</w:t>
+      </w:r>
+    </w:p>
+    <w:p>
+      <w:pPr>
+        <w:jc w:val="both"/>
+        <w:rPr>
+          <w:rFonts w:ascii="Arial" w:cs="Arial" w:eastAsia="Arial" w:hAnsi="Arial"/>
+          <w:sz w:val="24"/>
+          <w:szCs w:val="24"/>
+          <w:highlight w:val="white"/>
+        </w:rPr>
+      </w:pPr>
+      <w:r>
+        <w:rPr>
+          <w:rFonts w:ascii="Arial" w:cs="Arial" w:eastAsia="Arial" w:hAnsi="Arial"/>
+          <w:sz w:val="24"/>
+          <w:szCs w:val="24"/>
+          <w:highlight w:val="white"/>
+          <w:rtl w:val="0"/>
+        </w:rPr>
+        <w:t xml:space="preserve">33.&lt;Sort Field of manager/Manage list owner’s field&gt;</w:t>
+      </w:r>
+    </w:p>
+    <w:p>
+      <w:pPr>
+        <w:jc w:val="both"/>
+        <w:rPr>
+          <w:rFonts w:ascii="Arial" w:cs="Arial" w:eastAsia="Arial" w:hAnsi="Arial"/>
+          <w:sz w:val="24"/>
+          <w:szCs w:val="24"/>
+          <w:highlight w:val="white"/>
+        </w:rPr>
+      </w:pPr>
+      <w:r>
+        <w:rPr>
+          <w:rFonts w:ascii="Arial" w:cs="Arial" w:eastAsia="Arial" w:hAnsi="Arial"/>
+          <w:sz w:val="24"/>
+          <w:szCs w:val="24"/>
+          <w:highlight w:val="white"/>
+          <w:rtl w:val="0"/>
+        </w:rPr>
+        <w:t xml:space="preserve">34.&lt;Delete Field of manager/Manage list owner’s field&gt;</w:t>
+      </w:r>
+    </w:p>
+    <w:p>
+      <w:pPr>
+        <w:jc w:val="both"/>
+        <w:rPr>
+          <w:rFonts w:ascii="Arial" w:cs="Arial" w:eastAsia="Arial" w:hAnsi="Arial"/>
+          <w:sz w:val="24"/>
+          <w:szCs w:val="24"/>
+          <w:highlight w:val="white"/>
+        </w:rPr>
+      </w:pPr>
+      <w:r>
+        <w:rPr>
+          <w:rFonts w:ascii="Arial" w:cs="Arial" w:eastAsia="Arial" w:hAnsi="Arial"/>
+          <w:sz w:val="24"/>
+          <w:szCs w:val="24"/>
+          <w:highlight w:val="white"/>
+          <w:rtl w:val="0"/>
+        </w:rPr>
+        <w:t xml:space="preserve">35.&lt;Create information of new Field/Create new field&gt;</w:t>
+      </w:r>
+    </w:p>
+    <w:p>
+      <w:pPr>
+        <w:jc w:val="both"/>
+        <w:rPr>
+          <w:rFonts w:ascii="Arial" w:cs="Arial" w:eastAsia="Arial" w:hAnsi="Arial"/>
+          <w:sz w:val="24"/>
+          <w:szCs w:val="24"/>
+          <w:highlight w:val="white"/>
+        </w:rPr>
+      </w:pPr>
+      <w:r>
+        <w:rPr>
+          <w:rFonts w:ascii="Arial" w:cs="Arial" w:eastAsia="Arial" w:hAnsi="Arial"/>
+          <w:sz w:val="24"/>
+          <w:szCs w:val="24"/>
+          <w:highlight w:val="white"/>
+          <w:rtl w:val="0"/>
+        </w:rPr>
+        <w:t xml:space="preserve">36.&lt;View information detail of Field/Manage owner’s field detail&gt;</w:t>
+      </w:r>
+    </w:p>
+    <w:p>
+      <w:pPr>
+        <w:jc w:val="both"/>
+        <w:rPr>
+          <w:rFonts w:ascii="Arial" w:cs="Arial" w:eastAsia="Arial" w:hAnsi="Arial"/>
+          <w:sz w:val="24"/>
+          <w:szCs w:val="24"/>
+          <w:highlight w:val="white"/>
+        </w:rPr>
+      </w:pPr>
+      <w:r>
+        <w:rPr>
+          <w:rFonts w:ascii="Arial" w:cs="Arial" w:eastAsia="Arial" w:hAnsi="Arial"/>
+          <w:sz w:val="24"/>
+          <w:szCs w:val="24"/>
+          <w:highlight w:val="white"/>
+          <w:rtl w:val="0"/>
+        </w:rPr>
+        <w:t xml:space="preserve">37.&lt;View all booking field of customer/ View booking history of owner’s field&gt;</w:t>
+      </w:r>
+    </w:p>
+    <w:p>
+      <w:pPr>
+        <w:jc w:val="both"/>
+        <w:rPr>
+          <w:rFonts w:ascii="Arial" w:cs="Arial" w:eastAsia="Arial" w:hAnsi="Arial"/>
+          <w:sz w:val="24"/>
+          <w:szCs w:val="24"/>
+          <w:highlight w:val="white"/>
+        </w:rPr>
+      </w:pPr>
+      <w:r>
+        <w:rPr>
+          <w:rFonts w:ascii="Arial" w:cs="Arial" w:eastAsia="Arial" w:hAnsi="Arial"/>
+          <w:sz w:val="24"/>
+          <w:szCs w:val="24"/>
+          <w:highlight w:val="white"/>
+          <w:rtl w:val="0"/>
+        </w:rPr>
+        <w:t xml:space="preserve">38.&lt;Search booked Field/View booking history of owner’s field&gt;</w:t>
+      </w:r>
+    </w:p>
+    <w:p>
+      <w:pPr>
+        <w:jc w:val="both"/>
+        <w:rPr>
+          <w:rFonts w:ascii="Arial" w:cs="Arial" w:eastAsia="Arial" w:hAnsi="Arial"/>
+          <w:sz w:val="24"/>
+          <w:szCs w:val="24"/>
+          <w:highlight w:val="white"/>
+        </w:rPr>
+      </w:pPr>
+      <w:r>
+        <w:rPr>
+          <w:rFonts w:ascii="Arial" w:cs="Arial" w:eastAsia="Arial" w:hAnsi="Arial"/>
+          <w:sz w:val="24"/>
+          <w:szCs w:val="24"/>
+          <w:highlight w:val="white"/>
+          <w:rtl w:val="0"/>
+        </w:rPr>
+        <w:t xml:space="preserve">39.&lt;Delete Customer Booking/View booking history of owner’s field&gt;</w:t>
+      </w:r>
+    </w:p>
+    <w:p>
+      <w:pPr>
+        <w:jc w:val="both"/>
+        <w:rPr>
+          <w:rFonts w:ascii="Arial" w:cs="Arial" w:eastAsia="Arial" w:hAnsi="Arial"/>
+          <w:sz w:val="24"/>
+          <w:szCs w:val="24"/>
+          <w:highlight w:val="white"/>
+        </w:rPr>
+      </w:pPr>
+      <w:r>
+        <w:rPr>
+          <w:rFonts w:ascii="Arial" w:cs="Arial" w:eastAsia="Arial" w:hAnsi="Arial"/>
+          <w:sz w:val="24"/>
+          <w:szCs w:val="24"/>
+          <w:highlight w:val="white"/>
+          <w:rtl w:val="0"/>
+        </w:rPr>
+        <w:t xml:space="preserve">40.&lt;View detail booking/View booking history of owner’s field&gt;</w:t>
+      </w:r>
+    </w:p>
+    <w:p>
+      <w:pPr>
+        <w:jc w:val="both"/>
+        <w:rPr>
+          <w:rFonts w:ascii="Arial" w:cs="Arial" w:eastAsia="Arial" w:hAnsi="Arial"/>
+          <w:sz w:val="24"/>
+          <w:szCs w:val="24"/>
+          <w:highlight w:val="white"/>
+        </w:rPr>
+      </w:pPr>
+      <w:r>
+        <w:rPr>
+          <w:rFonts w:ascii="Arial" w:cs="Arial" w:eastAsia="Arial" w:hAnsi="Arial"/>
+          <w:sz w:val="24"/>
+          <w:szCs w:val="24"/>
+          <w:highlight w:val="white"/>
+          <w:rtl w:val="0"/>
+        </w:rPr>
+        <w:t xml:space="preserve">41.&lt;Search order /Manage order &gt;</w:t>
+      </w:r>
+    </w:p>
+    <w:p>
+      <w:pPr>
+        <w:jc w:val="both"/>
+        <w:rPr>
+          <w:rFonts w:ascii="Arial" w:cs="Arial" w:eastAsia="Arial" w:hAnsi="Arial"/>
+          <w:sz w:val="24"/>
+          <w:szCs w:val="24"/>
+          <w:highlight w:val="white"/>
+        </w:rPr>
+      </w:pPr>
+      <w:r>
+        <w:rPr>
+          <w:rFonts w:ascii="Arial" w:cs="Arial" w:eastAsia="Arial" w:hAnsi="Arial"/>
+          <w:sz w:val="24"/>
+          <w:szCs w:val="24"/>
+          <w:highlight w:val="white"/>
+          <w:rtl w:val="0"/>
+        </w:rPr>
+        <w:t xml:space="preserve">42.&lt;Delete Order /Manage order &gt;</w:t>
+      </w:r>
+    </w:p>
+    <w:p>
+      <w:pPr>
+        <w:jc w:val="both"/>
+        <w:rPr>
+          <w:rFonts w:ascii="Arial" w:cs="Arial" w:eastAsia="Arial" w:hAnsi="Arial"/>
+          <w:sz w:val="24"/>
+          <w:szCs w:val="24"/>
+          <w:highlight w:val="white"/>
+        </w:rPr>
+      </w:pPr>
+      <w:r>
+        <w:rPr>
+          <w:rFonts w:ascii="Arial" w:cs="Arial" w:eastAsia="Arial" w:hAnsi="Arial"/>
+          <w:sz w:val="24"/>
+          <w:szCs w:val="24"/>
+          <w:highlight w:val="white"/>
+          <w:rtl w:val="0"/>
+        </w:rPr>
+        <w:t xml:space="preserve">43.&lt;Income of all order/Manage order &gt;</w:t>
+      </w:r>
+    </w:p>
+    <w:p>
+      <w:pPr>
+        <w:jc w:val="both"/>
+        <w:rPr>
+          <w:rFonts w:ascii="Arial" w:cs="Arial" w:eastAsia="Arial" w:hAnsi="Arial"/>
+          <w:sz w:val="24"/>
+          <w:szCs w:val="24"/>
+          <w:highlight w:val="white"/>
+        </w:rPr>
+      </w:pPr>
+      <w:r>
+        <w:rPr>
+          <w:rFonts w:ascii="Arial" w:cs="Arial" w:eastAsia="Arial" w:hAnsi="Arial"/>
+          <w:sz w:val="24"/>
+          <w:szCs w:val="24"/>
+          <w:highlight w:val="white"/>
+          <w:rtl w:val="0"/>
+        </w:rPr>
+        <w:t xml:space="preserve">44.&lt;Search Food/Manage food&gt;</w:t>
+      </w:r>
+    </w:p>
+    <w:p>
+      <w:pPr>
+        <w:jc w:val="both"/>
+        <w:rPr>
+          <w:rFonts w:ascii="Arial" w:cs="Arial" w:eastAsia="Arial" w:hAnsi="Arial"/>
+          <w:sz w:val="24"/>
+          <w:szCs w:val="24"/>
+          <w:highlight w:val="white"/>
+        </w:rPr>
+      </w:pPr>
+      <w:r>
+        <w:rPr>
+          <w:rFonts w:ascii="Arial" w:cs="Arial" w:eastAsia="Arial" w:hAnsi="Arial"/>
+          <w:sz w:val="24"/>
+          <w:szCs w:val="24"/>
+          <w:highlight w:val="white"/>
+          <w:rtl w:val="0"/>
+        </w:rPr>
+        <w:t xml:space="preserve">45.&lt;Delete Food/Manage food&gt;</w:t>
+      </w:r>
+    </w:p>
+    <w:p>
+      <w:pPr>
+        <w:jc w:val="both"/>
+        <w:rPr>
+          <w:rFonts w:ascii="Arial" w:cs="Arial" w:eastAsia="Arial" w:hAnsi="Arial"/>
+          <w:sz w:val="24"/>
+          <w:szCs w:val="24"/>
+          <w:highlight w:val="white"/>
+        </w:rPr>
+      </w:pPr>
+      <w:r>
+        <w:rPr>
+          <w:rFonts w:ascii="Arial" w:cs="Arial" w:eastAsia="Arial" w:hAnsi="Arial"/>
+          <w:sz w:val="24"/>
+          <w:szCs w:val="24"/>
+          <w:highlight w:val="white"/>
+          <w:rtl w:val="0"/>
+        </w:rPr>
+        <w:t xml:space="preserve">46.&lt;View Food/Manage food&gt;</w:t>
+      </w:r>
+    </w:p>
+    <w:p>
+      <w:pPr>
+        <w:jc w:val="both"/>
+        <w:rPr>
+          <w:rFonts w:ascii="Arial" w:cs="Arial" w:eastAsia="Arial" w:hAnsi="Arial"/>
+          <w:sz w:val="24"/>
+          <w:szCs w:val="24"/>
+          <w:highlight w:val="white"/>
+        </w:rPr>
+      </w:pPr>
+      <w:r>
+        <w:rPr>
+          <w:rFonts w:ascii="Arial" w:cs="Arial" w:eastAsia="Arial" w:hAnsi="Arial"/>
+          <w:sz w:val="24"/>
+          <w:szCs w:val="24"/>
+          <w:highlight w:val="white"/>
+          <w:rtl w:val="0"/>
+        </w:rPr>
+        <w:t xml:space="preserve">47.&lt;Update Food/Manage food&gt;</w:t>
+      </w:r>
+    </w:p>
+    <w:p>
+      <w:pPr>
+        <w:jc w:val="both"/>
+        <w:rPr>
+          <w:rFonts w:ascii="Arial" w:cs="Arial" w:eastAsia="Arial" w:hAnsi="Arial"/>
+          <w:sz w:val="24"/>
+          <w:szCs w:val="24"/>
+          <w:highlight w:val="white"/>
+        </w:rPr>
+      </w:pPr>
+      <w:r>
+        <w:rPr>
+          <w:rFonts w:ascii="Arial" w:cs="Arial" w:eastAsia="Arial" w:hAnsi="Arial"/>
+          <w:sz w:val="24"/>
+          <w:szCs w:val="24"/>
+          <w:highlight w:val="white"/>
+          <w:rtl w:val="0"/>
+        </w:rPr>
+        <w:t xml:space="preserve">48.&lt;Create Food/Manage food&gt;</w:t>
+      </w:r>
+    </w:p>
+    <w:p>
+      <w:pPr>
+        <w:jc w:val="both"/>
+        <w:rPr>
+          <w:rFonts w:ascii="Arial" w:cs="Arial" w:eastAsia="Arial" w:hAnsi="Arial"/>
+          <w:sz w:val="24"/>
+          <w:szCs w:val="24"/>
+          <w:highlight w:val="white"/>
+        </w:rPr>
+      </w:pPr>
+      <w:r>
+        <w:rPr>
+          <w:rFonts w:ascii="Arial" w:cs="Arial" w:eastAsia="Arial" w:hAnsi="Arial"/>
+          <w:sz w:val="24"/>
+          <w:szCs w:val="24"/>
+          <w:highlight w:val="white"/>
+          <w:rtl w:val="0"/>
+        </w:rPr>
+        <w:t xml:space="preserve">49.&lt;Create slot of field/Manage slot of Field&gt;</w:t>
+      </w:r>
+    </w:p>
+    <w:p>
+      <w:pPr>
+        <w:jc w:val="both"/>
+        <w:rPr>
+          <w:rFonts w:ascii="Arial" w:cs="Arial" w:eastAsia="Arial" w:hAnsi="Arial"/>
+          <w:sz w:val="24"/>
+          <w:szCs w:val="24"/>
+          <w:highlight w:val="white"/>
+        </w:rPr>
+      </w:pPr>
+      <w:r>
+        <w:rPr>
+          <w:rFonts w:ascii="Arial" w:cs="Arial" w:eastAsia="Arial" w:hAnsi="Arial"/>
+          <w:sz w:val="24"/>
+          <w:szCs w:val="24"/>
+          <w:highlight w:val="white"/>
+          <w:rtl w:val="0"/>
+        </w:rPr>
+        <w:t xml:space="preserve">50.&lt;Update slot of field/Manage slot of Field&gt;</w:t>
+      </w:r>
+    </w:p>
+    <w:p>
+      <w:pPr>
+        <w:jc w:val="both"/>
+        <w:rPr>
+          <w:rFonts w:ascii="Arial" w:cs="Arial" w:eastAsia="Arial" w:hAnsi="Arial"/>
+          <w:sz w:val="24"/>
+          <w:szCs w:val="24"/>
+          <w:highlight w:val="white"/>
+        </w:rPr>
+      </w:pPr>
+      <w:r>
+        <w:rPr>
+          <w:rFonts w:ascii="Arial" w:cs="Arial" w:eastAsia="Arial" w:hAnsi="Arial"/>
+          <w:sz w:val="24"/>
+          <w:szCs w:val="24"/>
+          <w:highlight w:val="white"/>
+          <w:rtl w:val="0"/>
+        </w:rPr>
+        <w:t xml:space="preserve">51.&lt;Delete slot of field/Manage slot of Field&gt;</w:t>
+      </w:r>
+    </w:p>
+    <w:p>
+      <w:pPr>
+        <w:jc w:val="both"/>
+        <w:rPr>
+          <w:rFonts w:ascii="Arial" w:cs="Arial" w:eastAsia="Arial" w:hAnsi="Arial"/>
+          <w:sz w:val="24"/>
+          <w:szCs w:val="24"/>
+          <w:highlight w:val="white"/>
+        </w:rPr>
+      </w:pPr>
+      <w:r>
+        <w:rPr>
+          <w:rFonts w:ascii="Arial" w:cs="Arial" w:eastAsia="Arial" w:hAnsi="Arial"/>
+          <w:sz w:val="24"/>
+          <w:szCs w:val="24"/>
+          <w:highlight w:val="white"/>
+          <w:rtl w:val="0"/>
+        </w:rPr>
+        <w:t xml:space="preserve">52.&lt;Search slot of field/Manage slot of Field&gt;</w:t>
+      </w:r>
+    </w:p>
+    <w:p>
+      <w:pPr>
+        <w:jc w:val="both"/>
+        <w:rPr>
+          <w:rFonts w:ascii="Arial" w:cs="Arial" w:eastAsia="Arial" w:hAnsi="Arial"/>
+          <w:sz w:val="24"/>
+          <w:szCs w:val="24"/>
+          <w:highlight w:val="white"/>
+        </w:rPr>
+      </w:pPr>
+      <w:r>
+        <w:rPr>
+          <w:rFonts w:ascii="Arial" w:cs="Arial" w:eastAsia="Arial" w:hAnsi="Arial"/>
+          <w:sz w:val="24"/>
+          <w:szCs w:val="24"/>
+          <w:highlight w:val="white"/>
+          <w:rtl w:val="0"/>
+        </w:rPr>
+        <w:t xml:space="preserve">53.&lt;Change password/Manage account&gt;: It include controllers (MainController, ResetPasswordController) , daos(UserDAO), dto(user)</w:t>
+      </w:r>
+    </w:p>
+    <w:p>
+      <w:pPr>
+        <w:jc w:val="both"/>
+        <w:rPr>
+          <w:rFonts w:ascii="Arial" w:cs="Arial" w:eastAsia="Arial" w:hAnsi="Arial"/>
+          <w:sz w:val="24"/>
+          <w:szCs w:val="24"/>
+          <w:highlight w:val="white"/>
+        </w:rPr>
+      </w:pPr>
+      <w:r>
+        <w:rPr>
+          <w:rFonts w:ascii="Arial" w:cs="Arial" w:eastAsia="Arial" w:hAnsi="Arial"/>
+          <w:sz w:val="24"/>
+          <w:szCs w:val="24"/>
+          <w:highlight w:val="white"/>
+          <w:rtl w:val="0"/>
+        </w:rPr>
+        <w:tab/>
+      </w:r>
+    </w:p>
+    <w:p>
+      <w:pPr>
+        <w:jc w:val="both"/>
+        <w:rPr>
+          <w:rFonts w:ascii="Arial" w:cs="Arial" w:eastAsia="Arial" w:hAnsi="Arial"/>
+          <w:sz w:val="24"/>
+          <w:szCs w:val="24"/>
+          <w:highlight w:val="white"/>
+        </w:rPr>
+      </w:pPr>
+      <w:r>
+        <w:rPr>
+          <w:rtl w:val="0"/>
+        </w:rPr>
+      </w:r>
+    </w:p>
+    <w:p>
+      <w:pPr>
         <w:pStyle w:val="Heading3"/>
         <w:rPr/>
       </w:pPr>
@@ -2922,12 +4586,12 @@
           <wp:inline distB="0" distT="0" distL="0" distR="0">
             <wp:extent cx="5332836" cy="2570700"/>
             <wp:effectExtent b="0" l="0" r="0" t="0"/>
-            <wp:docPr id="12" name="image2.png"/>
+            <wp:docPr id="12" name="image4.png"/>
             <a:graphic>
               <a:graphicData uri="http://schemas.openxmlformats.org/drawingml/2006/picture">
                 <pic:pic>
                   <pic:nvPicPr>
-                    <pic:cNvPr id="0" name="image2.png"/>
+                    <pic:cNvPr id="0" name="image4.png"/>
                     <pic:cNvPicPr preferRelativeResize="0"/>
                   </pic:nvPicPr>
                   <pic:blipFill>
@@ -5135,7 +6799,7 @@
 
 <file path=customXML/item1.xml><?xml version="1.0" encoding="utf-8"?>
 <go:gDocsCustomXmlDataStorage xmlns:go="http://customooxmlschemas.google.com/" xmlns:r="http://schemas.openxmlformats.org/officeDocument/2006/relationships">
-  <go:docsCustomData xmlns:go="http://customooxmlschemas.google.com/" roundtripDataSignature="AMtx7mgHeymq4s/9o9eZzXihSgJR5Gv5MA==">AMUW2mX6jbH6g9URMUZ0ChTw99P2v32XKsQZH5fmWpRWiybbljs1l5uN1si9v/3IfkXxq7nCzzwLgvgxkIC0XFvwr7PsM5VK+u51T/0vxMTQHBTUgiYJjIBBaga1WS6HeE4j5ZMXwEK0dXjzGZQzh8p00Hfz3e1/Q7lfnEwc2Tq30OCLQGdDXKsa9GayK5D62qwLKgkZGTrt7mjgMqX0rcRBuwxnaN4dJqx1Y/sEbxLZM2i8XAgD8XLizvw8xbLgv+mY53a7nlUsrEkSndyjg8bsE/QbT2PdJz2x/w9lCTJnNFaMTsthIyE=</go:docsCustomData>
+  <go:docsCustomData xmlns:go="http://customooxmlschemas.google.com/" roundtripDataSignature="AMtx7mgHeymq4s/9o9eZzXihSgJR5Gv5MA==">AMUW2mV0eBREj9yiJ8xoVU9+wDR1yN/QMt8/hk4a5LT/yhdIwSQei6yypPWV3naW6gblli9atBpc3fYQ6sFfGXUkygt3EnkArbOM9KQ1R647Q2PiqBHHVhbP5Hs6UTvF+iwUFnhBf7xtPrTKN09jLXKIwXSHx01dJuDK6QqXJAMpzd25oIN7vQRE0q0LC87TtWHZPoSYoMg+kCJps/HIA6/qDzUBL8eethNgTFsEKscOSKrZa6+LlTfD2Lso9Shl2JG7R5FNDR9faBaPHecEIABi5a19NaVMqniqNF6C+vKswZoV2nYMWQg=</go:docsCustomData>
 </go:gDocsCustomXmlDataStorage>
 </file>
 

</xml_diff>